<commit_message>
added vendor contacts for purchased products
</commit_message>
<xml_diff>
--- a/project/Adventure Works Purchasing DW/alteryx work flows.docx
+++ b/project/Adventure Works Purchasing DW/alteryx work flows.docx
@@ -27,6 +27,7 @@
           <w:szCs w:val="20"/>
         </w:rPr>
       </w:pPr>
+      <w:proofErr w:type="spellStart"/>
       <w:r>
         <w:rPr>
           <w:rFonts w:ascii="Arial" w:hAnsi="Arial" w:cs="Arial"/>
@@ -35,6 +36,7 @@
         </w:rPr>
         <w:t>dimGeography</w:t>
       </w:r>
+      <w:proofErr w:type="spellEnd"/>
     </w:p>
     <w:p>
       <w:r>
@@ -86,6 +88,7 @@
           <w:szCs w:val="20"/>
         </w:rPr>
       </w:pPr>
+      <w:proofErr w:type="spellStart"/>
       <w:r>
         <w:rPr>
           <w:rFonts w:ascii="Arial" w:hAnsi="Arial" w:cs="Arial"/>
@@ -94,6 +97,7 @@
         </w:rPr>
         <w:t>dimEmployee</w:t>
       </w:r>
+      <w:proofErr w:type="spellEnd"/>
       <w:r>
         <w:rPr>
           <w:rFonts w:ascii="Arial" w:hAnsi="Arial" w:cs="Arial"/>
@@ -149,6 +153,7 @@
           <w:noProof/>
         </w:rPr>
       </w:pPr>
+      <w:proofErr w:type="spellStart"/>
       <w:r>
         <w:rPr>
           <w:rFonts w:ascii="Arial" w:hAnsi="Arial" w:cs="Arial"/>
@@ -157,6 +162,7 @@
         </w:rPr>
         <w:t>dimVendor</w:t>
       </w:r>
+      <w:proofErr w:type="spellEnd"/>
       <w:r>
         <w:rPr>
           <w:rFonts w:ascii="Arial" w:hAnsi="Arial" w:cs="Arial"/>
@@ -223,6 +229,7 @@
           <w:szCs w:val="20"/>
         </w:rPr>
       </w:pPr>
+      <w:proofErr w:type="spellStart"/>
       <w:r>
         <w:rPr>
           <w:rFonts w:ascii="Arial" w:hAnsi="Arial" w:cs="Arial"/>
@@ -231,6 +238,7 @@
         </w:rPr>
         <w:t>dimShipmentMethod</w:t>
       </w:r>
+      <w:proofErr w:type="spellEnd"/>
       <w:r>
         <w:rPr>
           <w:rFonts w:ascii="Arial" w:hAnsi="Arial" w:cs="Arial"/>
@@ -288,6 +296,7 @@
           <w:szCs w:val="20"/>
         </w:rPr>
       </w:pPr>
+      <w:proofErr w:type="spellStart"/>
       <w:r>
         <w:rPr>
           <w:rFonts w:ascii="Arial" w:hAnsi="Arial" w:cs="Arial"/>
@@ -297,6 +306,7 @@
         <w:lastRenderedPageBreak/>
         <w:t>dimDate</w:t>
       </w:r>
+      <w:proofErr w:type="spellEnd"/>
       <w:r>
         <w:rPr>
           <w:rFonts w:ascii="Arial" w:hAnsi="Arial" w:cs="Arial"/>
@@ -354,6 +364,7 @@
           <w:szCs w:val="20"/>
         </w:rPr>
       </w:pPr>
+      <w:proofErr w:type="spellStart"/>
       <w:r>
         <w:rPr>
           <w:rFonts w:ascii="Arial" w:hAnsi="Arial" w:cs="Arial"/>
@@ -362,6 +373,7 @@
         </w:rPr>
         <w:t>dimProductCategory</w:t>
       </w:r>
+      <w:proofErr w:type="spellEnd"/>
       <w:r>
         <w:rPr>
           <w:rFonts w:ascii="Arial" w:hAnsi="Arial" w:cs="Arial"/>
@@ -419,6 +431,7 @@
           <w:szCs w:val="20"/>
         </w:rPr>
       </w:pPr>
+      <w:proofErr w:type="spellStart"/>
       <w:r>
         <w:rPr>
           <w:rFonts w:ascii="Arial" w:hAnsi="Arial" w:cs="Arial"/>
@@ -428,6 +441,7 @@
         <w:lastRenderedPageBreak/>
         <w:t>dimProductSubCategory</w:t>
       </w:r>
+      <w:proofErr w:type="spellEnd"/>
       <w:r>
         <w:rPr>
           <w:rFonts w:ascii="Arial" w:hAnsi="Arial" w:cs="Arial"/>
@@ -485,6 +499,7 @@
           <w:szCs w:val="20"/>
         </w:rPr>
       </w:pPr>
+      <w:proofErr w:type="spellStart"/>
       <w:r>
         <w:rPr>
           <w:rFonts w:ascii="Arial" w:hAnsi="Arial" w:cs="Arial"/>
@@ -493,6 +508,7 @@
         </w:rPr>
         <w:t>dimProduct</w:t>
       </w:r>
+      <w:proofErr w:type="spellEnd"/>
       <w:r>
         <w:rPr>
           <w:rFonts w:ascii="Arial" w:hAnsi="Arial" w:cs="Arial"/>
@@ -543,6 +559,14 @@
       </w:r>
     </w:p>
     <w:p>
+      <w:pPr>
+        <w:rPr>
+          <w:rFonts w:ascii="Arial" w:hAnsi="Arial" w:cs="Arial"/>
+          <w:sz w:val="20"/>
+          <w:szCs w:val="20"/>
+        </w:rPr>
+      </w:pPr>
+      <w:proofErr w:type="spellStart"/>
       <w:r>
         <w:rPr>
           <w:rFonts w:ascii="Arial" w:hAnsi="Arial" w:cs="Arial"/>
@@ -552,6 +576,7 @@
         <w:lastRenderedPageBreak/>
         <w:t>factPurchases</w:t>
       </w:r>
+      <w:proofErr w:type="spellEnd"/>
       <w:r>
         <w:rPr>
           <w:rFonts w:ascii="Arial" w:hAnsi="Arial" w:cs="Arial"/>
@@ -589,6 +614,75 @@
                     <a:xfrm>
                       <a:off x="0" y="0"/>
                       <a:ext cx="5734863" cy="3127216"/>
+                    </a:xfrm>
+                    <a:prstGeom prst="rect">
+                      <a:avLst/>
+                    </a:prstGeom>
+                  </pic:spPr>
+                </pic:pic>
+              </a:graphicData>
+            </a:graphic>
+          </wp:inline>
+        </w:drawing>
+      </w:r>
+    </w:p>
+    <w:p>
+      <w:pPr>
+        <w:rPr>
+          <w:rFonts w:ascii="Arial" w:hAnsi="Arial" w:cs="Arial"/>
+          <w:sz w:val="20"/>
+          <w:szCs w:val="20"/>
+        </w:rPr>
+      </w:pPr>
+    </w:p>
+    <w:p>
+      <w:proofErr w:type="spellStart"/>
+      <w:r>
+        <w:rPr>
+          <w:rFonts w:ascii="Arial" w:hAnsi="Arial" w:cs="Arial"/>
+          <w:sz w:val="20"/>
+          <w:szCs w:val="20"/>
+        </w:rPr>
+        <w:t>vendorContacts</w:t>
+      </w:r>
+      <w:proofErr w:type="spellEnd"/>
+      <w:r>
+        <w:rPr>
+          <w:rFonts w:ascii="Arial" w:hAnsi="Arial" w:cs="Arial"/>
+          <w:sz w:val="20"/>
+          <w:szCs w:val="20"/>
+        </w:rPr>
+        <w:br/>
+      </w:r>
+      <w:r>
+        <w:rPr>
+          <w:noProof/>
+        </w:rPr>
+        <w:drawing>
+          <wp:inline distT="0" distB="0" distL="0" distR="0" wp14:anchorId="5EB88688" wp14:editId="0B10BAAF">
+            <wp:extent cx="5943600" cy="3180080"/>
+            <wp:effectExtent l="0" t="0" r="0" b="1270"/>
+            <wp:docPr id="10" name="Picture 10" descr="Table&#10;&#10;Description automatically generated"/>
+            <wp:cNvGraphicFramePr>
+              <a:graphicFrameLocks xmlns:a="http://schemas.openxmlformats.org/drawingml/2006/main" noChangeAspect="1"/>
+            </wp:cNvGraphicFramePr>
+            <a:graphic xmlns:a="http://schemas.openxmlformats.org/drawingml/2006/main">
+              <a:graphicData uri="http://schemas.openxmlformats.org/drawingml/2006/picture">
+                <pic:pic xmlns:pic="http://schemas.openxmlformats.org/drawingml/2006/picture">
+                  <pic:nvPicPr>
+                    <pic:cNvPr id="10" name="Picture 10" descr="Table&#10;&#10;Description automatically generated"/>
+                    <pic:cNvPicPr/>
+                  </pic:nvPicPr>
+                  <pic:blipFill>
+                    <a:blip r:embed="rId13"/>
+                    <a:stretch>
+                      <a:fillRect/>
+                    </a:stretch>
+                  </pic:blipFill>
+                  <pic:spPr>
+                    <a:xfrm>
+                      <a:off x="0" y="0"/>
+                      <a:ext cx="5943600" cy="3180080"/>
                     </a:xfrm>
                     <a:prstGeom prst="rect">
                       <a:avLst/>

</xml_diff>